<commit_message>
Correcion metodo de la ingenieria
</commit_message>
<xml_diff>
--- a/Método de la Ingenieria.docx
+++ b/Método de la Ingenieria.docx
@@ -278,6 +278,26 @@
           <w:lang w:val="es-ES"/>
         </w:rPr>
       </w:pPr>
+      <w:r>
+        <w:rPr>
+          <w:lang w:val="es-ES"/>
+        </w:rPr>
+        <w:t xml:space="preserve">Johan </w:t>
+      </w:r>
+      <w:proofErr w:type="spellStart"/>
+      <w:r>
+        <w:rPr>
+          <w:lang w:val="es-ES"/>
+        </w:rPr>
+        <w:t>Sebastian</w:t>
+      </w:r>
+      <w:proofErr w:type="spellEnd"/>
+      <w:r>
+        <w:rPr>
+          <w:lang w:val="es-ES"/>
+        </w:rPr>
+        <w:t xml:space="preserve"> Díaz Caicedo </w:t>
+      </w:r>
     </w:p>
     <w:p>
       <w:pPr>
@@ -288,13 +308,11 @@
           <w:lang w:val="es-ES"/>
         </w:rPr>
       </w:pPr>
-      <w:bookmarkStart w:id="0" w:name="_GoBack"/>
-      <w:bookmarkEnd w:id="0"/>
-      <w:r>
-        <w:rPr>
-          <w:lang w:val="es-ES"/>
-        </w:rPr>
-        <w:t>Santiago de Cali, Colombia</w:t>
+      <w:r>
+        <w:rPr>
+          <w:lang w:val="es-ES"/>
+        </w:rPr>
+        <w:t>A00371864</w:t>
       </w:r>
     </w:p>
     <w:p>
@@ -310,6 +328,23 @@
         <w:rPr>
           <w:lang w:val="es-ES"/>
         </w:rPr>
+        <w:t>Santiago de Cali, Colombia</w:t>
+      </w:r>
+    </w:p>
+    <w:p>
+      <w:pPr>
+        <w:spacing w:after="9" w:line="267" w:lineRule="auto"/>
+        <w:ind w:left="1343" w:right="1333"/>
+        <w:jc w:val="center"/>
+        <w:rPr>
+          <w:lang w:val="es-ES"/>
+        </w:rPr>
+      </w:pPr>
+      <w:r>
+        <w:rPr>
+          <w:lang w:val="es-ES"/>
+        </w:rPr>
+        <w:lastRenderedPageBreak/>
         <w:t>2022</w:t>
       </w:r>
     </w:p>
@@ -326,7 +361,6 @@
           <w:b/>
           <w:lang w:val="es-ES"/>
         </w:rPr>
-        <w:lastRenderedPageBreak/>
         <w:t>Etapa 1. Contexto Problemático.</w:t>
       </w:r>
     </w:p>
@@ -342,13 +376,7 @@
         <w:rPr>
           <w:lang w:val="es-ES"/>
         </w:rPr>
-        <w:t>Un grupo de personas emprendedoras ha decidido crear una aerolínea</w:t>
-      </w:r>
-      <w:r>
-        <w:rPr>
-          <w:lang w:val="es-ES"/>
-        </w:rPr>
-        <w:t>, la cual prestará servicios de vuelo por todo el mundo. Para e</w:t>
+        <w:t>Un grupo de personas emprendedoras ha decidido crear una aerolínea, la cual prestará servicios de vuelo por todo el mundo. Para e</w:t>
       </w:r>
       <w:r>
         <w:rPr>
@@ -366,37 +394,13 @@
         <w:rPr>
           <w:lang w:val="es-ES"/>
         </w:rPr>
-        <w:t>Brasil, Ecuador</w:t>
-      </w:r>
-      <w:r>
-        <w:rPr>
-          <w:lang w:val="es-ES"/>
-        </w:rPr>
-        <w:t xml:space="preserve">, </w:t>
-      </w:r>
-      <w:r>
-        <w:rPr>
-          <w:lang w:val="es-ES"/>
-        </w:rPr>
-        <w:t>Cuba, Chile, España</w:t>
-      </w:r>
-      <w:r>
-        <w:rPr>
-          <w:lang w:val="es-ES"/>
-        </w:rPr>
-        <w:t>, Japón, Estad</w:t>
-      </w:r>
-      <w:r>
-        <w:rPr>
-          <w:lang w:val="es-ES"/>
-        </w:rPr>
-        <w:t xml:space="preserve">os Unidos, Rusia, Colombia, </w:t>
-      </w:r>
-      <w:r>
-        <w:rPr>
-          <w:lang w:val="es-ES"/>
-        </w:rPr>
-        <w:t xml:space="preserve">Nigeria, </w:t>
+        <w:t>Brasil, Ecuador, Cuba, Chile, España</w:t>
+      </w:r>
+      <w:r>
+        <w:rPr>
+          <w:lang w:val="es-ES"/>
+        </w:rPr>
+        <w:t xml:space="preserve">, Japón, Estados Unidos, Rusia, Colombia, Nigeria, </w:t>
       </w:r>
       <w:r>
         <w:rPr>
@@ -438,13 +442,7 @@
         <w:rPr>
           <w:lang w:val="es-ES"/>
         </w:rPr>
-        <w:t>para que se realicen vuelos entre estos, los cuales pueden ser directos o en escalas. Para que esta aerolínea pueda destacar entre las demás respecto a precios, se requiere un so</w:t>
-      </w:r>
-      <w:r>
-        <w:rPr>
-          <w:lang w:val="es-ES"/>
-        </w:rPr>
-        <w:t xml:space="preserve">ftware que permita identificar los menores costos posibles entre cada viaje para los </w:t>
+        <w:t xml:space="preserve">para que se realicen vuelos entre estos, los cuales pueden ser directos o en escalas. Para que esta aerolínea pueda destacar entre las demás respecto a precios, se requiere un software que permita identificar los menores costos posibles entre cada viaje para los </w:t>
       </w:r>
       <w:r>
         <w:rPr>
@@ -456,13 +454,7 @@
         <w:rPr>
           <w:lang w:val="es-ES"/>
         </w:rPr>
-        <w:t xml:space="preserve"> países en donde prestan su servicio. Se busca que el software esté en la capacidad de establecer y modificar los costos de cada viaje, como también definir los posibl</w:t>
-      </w:r>
-      <w:r>
-        <w:rPr>
-          <w:lang w:val="es-ES"/>
-        </w:rPr>
-        <w:t xml:space="preserve">es recorridos que se pueden presentar en los </w:t>
+        <w:t xml:space="preserve"> países en donde prestan su servicio. Se busca que el software esté en la capacidad de establecer y modificar los costos de cada viaje, como también definir los posibles recorridos que se pueden presentar en los </w:t>
       </w:r>
       <w:r>
         <w:rPr>
@@ -512,19 +504,7 @@
         <w:rPr>
           <w:lang w:val="es-ES"/>
         </w:rPr>
-        <w:t xml:space="preserve">La aerolínea </w:t>
-      </w:r>
-      <w:r>
-        <w:rPr>
-          <w:lang w:val="es-ES"/>
-        </w:rPr>
-        <w:t>requiere de un software que le permita identificar el menor costo posible en un viaj</w:t>
-      </w:r>
-      <w:r>
-        <w:rPr>
-          <w:lang w:val="es-ES"/>
-        </w:rPr>
-        <w:t>e de un país a otro, teniendo en cuenta que el viaje puede ser directo o con escalas.</w:t>
+        <w:t>La aerolínea requiere de un software que le permita identificar el menor costo posible en un viaje de un país a otro, teniendo en cuenta que el viaje puede ser directo o con escalas.</w:t>
       </w:r>
     </w:p>
     <w:p>
@@ -555,13 +535,7 @@
         <w:rPr>
           <w:lang w:val="es-ES"/>
         </w:rPr>
-        <w:t>Para sobrellevar el problema anteriormente mencionado se seleccionó el Método de la Ingeniería para desarrollar una solución, mediante un enfoqu</w:t>
-      </w:r>
-      <w:r>
-        <w:rPr>
-          <w:lang w:val="es-ES"/>
-        </w:rPr>
-        <w:t>e sistemático y acorde a la situación problemática planteada.</w:t>
+        <w:t>Para sobrellevar el problema anteriormente mencionado se seleccionó el Método de la Ingeniería para desarrollar una solución, mediante un enfoque sistemático y acorde a la situación problemática planteada.</w:t>
       </w:r>
     </w:p>
     <w:p>
@@ -576,7 +550,35 @@
         <w:rPr>
           <w:lang w:val="es-ES"/>
         </w:rPr>
-        <w:t>Para esto, se implementó la descripción del Método de la Ingeniería del libro “Introduction to Engineering” de Paul Wright, se define el siguiente diagrama de flujo, para seguir los pasos en el desarrollo de la solución.</w:t>
+        <w:t>Para esto, se implementó la descripción del Método de la Ingeniería del libro “</w:t>
+      </w:r>
+      <w:proofErr w:type="spellStart"/>
+      <w:r>
+        <w:rPr>
+          <w:lang w:val="es-ES"/>
+        </w:rPr>
+        <w:t>Introduction</w:t>
+      </w:r>
+      <w:proofErr w:type="spellEnd"/>
+      <w:r>
+        <w:rPr>
+          <w:lang w:val="es-ES"/>
+        </w:rPr>
+        <w:t xml:space="preserve"> to </w:t>
+      </w:r>
+      <w:proofErr w:type="spellStart"/>
+      <w:r>
+        <w:rPr>
+          <w:lang w:val="es-ES"/>
+        </w:rPr>
+        <w:t>Engineering</w:t>
+      </w:r>
+      <w:proofErr w:type="spellEnd"/>
+      <w:r>
+        <w:rPr>
+          <w:lang w:val="es-ES"/>
+        </w:rPr>
+        <w:t>” de Paul Wright, se define el siguiente diagrama de flujo, para seguir los pasos en el desarrollo de la solución.</w:t>
       </w:r>
     </w:p>
     <w:p>
@@ -661,13 +663,22 @@
           <w:lang w:val="es-ES"/>
         </w:rPr>
       </w:pPr>
+      <w:proofErr w:type="spellStart"/>
       <w:r>
         <w:rPr>
           <w:b/>
           <w:lang w:val="es-ES"/>
         </w:rPr>
         <w:lastRenderedPageBreak/>
-        <w:t xml:space="preserve">Req. 1. Gestionar </w:t>
+        <w:t>Req</w:t>
+      </w:r>
+      <w:proofErr w:type="spellEnd"/>
+      <w:r>
+        <w:rPr>
+          <w:b/>
+          <w:lang w:val="es-ES"/>
+        </w:rPr>
+        <w:t xml:space="preserve">. 1. Gestionar </w:t>
       </w:r>
       <w:r>
         <w:rPr>
@@ -684,11 +695,19 @@
           <w:lang w:val="es-ES"/>
         </w:rPr>
       </w:pPr>
-      <w:r>
-        <w:rPr>
-          <w:lang w:val="es-ES"/>
-        </w:rPr>
-        <w:t>Req. 1.1. Agregar un viaje que contiene un costo, un país de origen y uno de destino.</w:t>
+      <w:proofErr w:type="spellStart"/>
+      <w:r>
+        <w:rPr>
+          <w:lang w:val="es-ES"/>
+        </w:rPr>
+        <w:t>Req</w:t>
+      </w:r>
+      <w:proofErr w:type="spellEnd"/>
+      <w:r>
+        <w:rPr>
+          <w:lang w:val="es-ES"/>
+        </w:rPr>
+        <w:t>. 1.1. Agregar un viaje que contiene un costo, un país de origen y uno de destino.</w:t>
       </w:r>
     </w:p>
     <w:p>
@@ -699,17 +718,19 @@
           <w:lang w:val="es-ES"/>
         </w:rPr>
       </w:pPr>
-      <w:r>
-        <w:rPr>
-          <w:lang w:val="es-ES"/>
-        </w:rPr>
-        <w:t>Req. 1.2. Eliminar un viaje a partir de su país de origen y de d</w:t>
-      </w:r>
-      <w:r>
-        <w:rPr>
-          <w:lang w:val="es-ES"/>
-        </w:rPr>
-        <w:t>estino.</w:t>
+      <w:proofErr w:type="spellStart"/>
+      <w:r>
+        <w:rPr>
+          <w:lang w:val="es-ES"/>
+        </w:rPr>
+        <w:t>Req</w:t>
+      </w:r>
+      <w:proofErr w:type="spellEnd"/>
+      <w:r>
+        <w:rPr>
+          <w:lang w:val="es-ES"/>
+        </w:rPr>
+        <w:t>. 1.2. Eliminar un viaje a partir de su país de origen y de destino.</w:t>
       </w:r>
     </w:p>
     <w:p>
@@ -719,11 +740,19 @@
           <w:lang w:val="es-ES"/>
         </w:rPr>
       </w:pPr>
-      <w:r>
-        <w:rPr>
-          <w:lang w:val="es-ES"/>
-        </w:rPr>
-        <w:t>Req. 1.3 Modificar un viaje, en donde se puede cambiar su país de destino y su costo; no su país de origen.</w:t>
+      <w:proofErr w:type="spellStart"/>
+      <w:r>
+        <w:rPr>
+          <w:lang w:val="es-ES"/>
+        </w:rPr>
+        <w:t>Req</w:t>
+      </w:r>
+      <w:proofErr w:type="spellEnd"/>
+      <w:r>
+        <w:rPr>
+          <w:lang w:val="es-ES"/>
+        </w:rPr>
+        <w:t>. 1.3 Modificar un viaje, en donde se puede cambiar su país de destino y su costo; no su país de origen.</w:t>
       </w:r>
     </w:p>
     <w:p>
@@ -733,12 +762,21 @@
           <w:lang w:val="es-ES"/>
         </w:rPr>
       </w:pPr>
+      <w:proofErr w:type="spellStart"/>
       <w:r>
         <w:rPr>
           <w:b/>
           <w:lang w:val="es-ES"/>
         </w:rPr>
-        <w:t xml:space="preserve">Req 2. Representar </w:t>
+        <w:t>Req</w:t>
+      </w:r>
+      <w:proofErr w:type="spellEnd"/>
+      <w:r>
+        <w:rPr>
+          <w:b/>
+          <w:lang w:val="es-ES"/>
+        </w:rPr>
+        <w:t xml:space="preserve"> 2. Representar </w:t>
       </w:r>
       <w:r>
         <w:rPr>
@@ -754,18 +792,27 @@
           <w:lang w:val="es-ES"/>
         </w:rPr>
       </w:pPr>
+      <w:proofErr w:type="spellStart"/>
       <w:r>
         <w:rPr>
           <w:b/>
           <w:lang w:val="es-ES"/>
         </w:rPr>
-        <w:t>Req 3</w:t>
-      </w:r>
+        <w:t>Req</w:t>
+      </w:r>
+      <w:proofErr w:type="spellEnd"/>
       <w:r>
         <w:rPr>
           <w:b/>
           <w:lang w:val="es-ES"/>
         </w:rPr>
+        <w:t xml:space="preserve"> 3</w:t>
+      </w:r>
+      <w:r>
+        <w:rPr>
+          <w:b/>
+          <w:lang w:val="es-ES"/>
+        </w:rPr>
         <w:t xml:space="preserve">. Buscar </w:t>
       </w:r>
       <w:r>
@@ -782,31 +829,34 @@
           <w:lang w:val="es-ES"/>
         </w:rPr>
       </w:pPr>
+      <w:proofErr w:type="spellStart"/>
       <w:r>
         <w:rPr>
           <w:b/>
           <w:lang w:val="es-ES"/>
         </w:rPr>
-        <w:t>Req 4</w:t>
-      </w:r>
+        <w:t>Req</w:t>
+      </w:r>
+      <w:proofErr w:type="spellEnd"/>
       <w:r>
         <w:rPr>
           <w:b/>
           <w:lang w:val="es-ES"/>
         </w:rPr>
+        <w:t xml:space="preserve"> 4</w:t>
+      </w:r>
+      <w:r>
+        <w:rPr>
+          <w:b/>
+          <w:lang w:val="es-ES"/>
+        </w:rPr>
         <w:t xml:space="preserve">. Mostrar </w:t>
       </w:r>
       <w:r>
         <w:rPr>
           <w:lang w:val="es-ES"/>
         </w:rPr>
-        <w:t>todos los países hacia los cuales un país determinado puede viaja</w:t>
-      </w:r>
-      <w:r>
-        <w:rPr>
-          <w:lang w:val="es-ES"/>
-        </w:rPr>
-        <w:t>r.</w:t>
+        <w:t>todos los países hacia los cuales un país determinado puede viajar.</w:t>
       </w:r>
     </w:p>
     <w:p>
@@ -816,18 +866,27 @@
           <w:lang w:val="es-ES"/>
         </w:rPr>
       </w:pPr>
+      <w:proofErr w:type="spellStart"/>
       <w:r>
         <w:rPr>
           <w:b/>
           <w:lang w:val="es-ES"/>
         </w:rPr>
-        <w:t>Req 5</w:t>
-      </w:r>
+        <w:t>Req</w:t>
+      </w:r>
+      <w:proofErr w:type="spellEnd"/>
       <w:r>
         <w:rPr>
           <w:b/>
           <w:lang w:val="es-ES"/>
         </w:rPr>
+        <w:t xml:space="preserve"> 5</w:t>
+      </w:r>
+      <w:r>
+        <w:rPr>
+          <w:b/>
+          <w:lang w:val="es-ES"/>
+        </w:rPr>
         <w:t xml:space="preserve">. Identificar </w:t>
       </w:r>
       <w:r>
@@ -844,18 +903,27 @@
           <w:lang w:val="es-ES"/>
         </w:rPr>
       </w:pPr>
+      <w:proofErr w:type="spellStart"/>
       <w:r>
         <w:rPr>
           <w:b/>
           <w:lang w:val="es-ES"/>
         </w:rPr>
-        <w:t>Req 6</w:t>
-      </w:r>
+        <w:t>Req</w:t>
+      </w:r>
+      <w:proofErr w:type="spellEnd"/>
       <w:r>
         <w:rPr>
           <w:b/>
           <w:lang w:val="es-ES"/>
         </w:rPr>
+        <w:t xml:space="preserve"> 6</w:t>
+      </w:r>
+      <w:r>
+        <w:rPr>
+          <w:b/>
+          <w:lang w:val="es-ES"/>
+        </w:rPr>
         <w:t xml:space="preserve">. Identificar </w:t>
       </w:r>
       <w:r>
@@ -872,31 +940,34 @@
           <w:lang w:val="es-ES"/>
         </w:rPr>
       </w:pPr>
+      <w:proofErr w:type="spellStart"/>
       <w:r>
         <w:rPr>
           <w:b/>
           <w:lang w:val="es-ES"/>
         </w:rPr>
-        <w:t>Req 7</w:t>
-      </w:r>
+        <w:t>Req</w:t>
+      </w:r>
+      <w:proofErr w:type="spellEnd"/>
       <w:r>
         <w:rPr>
           <w:b/>
           <w:lang w:val="es-ES"/>
         </w:rPr>
+        <w:t xml:space="preserve"> 7</w:t>
+      </w:r>
+      <w:r>
+        <w:rPr>
+          <w:b/>
+          <w:lang w:val="es-ES"/>
+        </w:rPr>
         <w:t xml:space="preserve">. Intercambiar </w:t>
       </w:r>
       <w:r>
         <w:rPr>
           <w:lang w:val="es-ES"/>
         </w:rPr>
-        <w:t>d</w:t>
-      </w:r>
-      <w:r>
-        <w:rPr>
-          <w:lang w:val="es-ES"/>
-        </w:rPr>
-        <w:t>e un grafo a otro mientras se está desarrollando el programa.</w:t>
+        <w:t>de un grafo a otro mientras se está desarrollando el programa.</w:t>
       </w:r>
     </w:p>
     <w:p>
@@ -1051,14 +1122,7 @@
           <w:i/>
           <w:lang w:val="es-ES"/>
         </w:rPr>
-        <w:t>Vuel</w:t>
-      </w:r>
-      <w:r>
-        <w:rPr>
-          <w:i/>
-          <w:lang w:val="es-ES"/>
-        </w:rPr>
-        <w:t xml:space="preserve">o directo: </w:t>
+        <w:t xml:space="preserve">Vuelo directo: </w:t>
       </w:r>
       <w:r>
         <w:rPr>
@@ -1086,13 +1150,7 @@
         <w:rPr>
           <w:lang w:val="es-ES"/>
         </w:rPr>
-        <w:t>un vuelo con escalas te llevará desde el aeropuerto más cercano</w:t>
-      </w:r>
-      <w:r>
-        <w:rPr>
-          <w:lang w:val="es-ES"/>
-        </w:rPr>
-        <w:t xml:space="preserve"> a un punto intermedio o de conexión donde tendrás que descender del primer avión, pasar por los filtros de seguridad o migración necesarios y abordar otro avión que te llevará ya sea a tu destino final o a otro(s) aeropuerto(s) antes de hacerlo.</w:t>
+        <w:t>un vuelo con escalas te llevará desde el aeropuerto más cercano a un punto intermedio o de conexión donde tendrás que descender del primer avión, pasar por los filtros de seguridad o migración necesarios y abordar otro avión que te llevará ya sea a tu destino final o a otro(s) aeropuerto(s) antes de hacerlo.</w:t>
       </w:r>
     </w:p>
     <w:p>
@@ -1113,19 +1171,7 @@
         <w:rPr>
           <w:lang w:val="es-ES"/>
         </w:rPr>
-        <w:t>es</w:t>
-      </w:r>
-      <w:r>
-        <w:rPr>
-          <w:lang w:val="es-ES"/>
-        </w:rPr>
-        <w:t xml:space="preserve"> un tipo abstracto de datos (TAD), que consiste en un conjunto de nodos (también llamados vértices) y un conjunto de arcos (aristas) que establecen relaciones entre los nodos. El concepto de grafo TAD desciende directamente del concepto matemático de grafo</w:t>
-      </w:r>
-      <w:r>
-        <w:rPr>
-          <w:lang w:val="es-ES"/>
-        </w:rPr>
-        <w:t>.</w:t>
+        <w:t>es un tipo abstracto de datos (TAD), que consiste en un conjunto de nodos (también llamados vértices) y un conjunto de arcos (aristas) que establecen relaciones entre los nodos. El concepto de grafo TAD desciende directamente del concepto matemático de grafo.</w:t>
       </w:r>
     </w:p>
     <w:p>
@@ -1146,13 +1192,7 @@
         <w:rPr>
           <w:lang w:val="es-ES"/>
         </w:rPr>
-        <w:t xml:space="preserve">una aeronave no vuela en línea recta; se mueve de un lugar a otro. En distancias más grandes, dicha ruta en forma poligonal casi se ajusta a la línea directa. La razón es simple y lógica: cuanto más corta es la distancia, menor es la cantidad </w:t>
-      </w:r>
-      <w:r>
-        <w:rPr>
-          <w:lang w:val="es-ES"/>
-        </w:rPr>
-        <w:t>de combustible consumido.</w:t>
+        <w:t>una aeronave no vuela en línea recta; se mueve de un lugar a otro. En distancias más grandes, dicha ruta en forma poligonal casi se ajusta a la línea directa. La razón es simple y lógica: cuanto más corta es la distancia, menor es la cantidad de combustible consumido.</w:t>
       </w:r>
     </w:p>
     <w:p>
@@ -1195,13 +1235,35 @@
         <w:rPr>
           <w:lang w:val="es-ES"/>
         </w:rPr>
-        <w:t>memoria secundaria se refiere a dispositivos de almacenamiento, tales como unidades de disco duro</w:t>
-      </w:r>
-      <w:r>
-        <w:rPr>
-          <w:lang w:val="es-ES"/>
-        </w:rPr>
-        <w:t xml:space="preserve"> y a discos de estado sólido. También puede referirse a medios de almacenamiento extraíbles, como USB, unidades flash, CDs y DVDs.</w:t>
+        <w:t xml:space="preserve">memoria secundaria se refiere a dispositivos de almacenamiento, tales como unidades de disco duro y a discos de estado sólido. También puede referirse a medios de almacenamiento extraíbles, como USB, unidades flash, </w:t>
+      </w:r>
+      <w:proofErr w:type="spellStart"/>
+      <w:r>
+        <w:rPr>
+          <w:lang w:val="es-ES"/>
+        </w:rPr>
+        <w:t>CDs</w:t>
+      </w:r>
+      <w:proofErr w:type="spellEnd"/>
+      <w:r>
+        <w:rPr>
+          <w:lang w:val="es-ES"/>
+        </w:rPr>
+        <w:t xml:space="preserve"> y </w:t>
+      </w:r>
+      <w:proofErr w:type="spellStart"/>
+      <w:r>
+        <w:rPr>
+          <w:lang w:val="es-ES"/>
+        </w:rPr>
+        <w:t>DVDs</w:t>
+      </w:r>
+      <w:proofErr w:type="spellEnd"/>
+      <w:r>
+        <w:rPr>
+          <w:lang w:val="es-ES"/>
+        </w:rPr>
+        <w:t>.</w:t>
       </w:r>
     </w:p>
     <w:p>
@@ -1231,25 +1293,7 @@
         <w:rPr>
           <w:lang w:val="es-ES"/>
         </w:rPr>
-        <w:t>Se realiza la búsqueda de diferentes soluciones que puedan resolver el problema de</w:t>
-      </w:r>
-      <w:r>
-        <w:rPr>
-          <w:lang w:val="es-ES"/>
-        </w:rPr>
-        <w:t xml:space="preserve"> la aerolínea</w:t>
-      </w:r>
-      <w:r>
-        <w:rPr>
-          <w:lang w:val="es-ES"/>
-        </w:rPr>
-        <w:t>, el cual es identificar el menor costo posible en un viaje de un país a otro, teniendo en cuenta que el viaje puede ser directo o con escalas. Para plantear las ideas que puedan solucionar el problema anteriormente mencionado, se op</w:t>
-      </w:r>
-      <w:r>
-        <w:rPr>
-          <w:lang w:val="es-ES"/>
-        </w:rPr>
-        <w:t xml:space="preserve">tó por realizar una </w:t>
+        <w:t xml:space="preserve">Se realiza la búsqueda de diferentes soluciones que puedan resolver el problema de la aerolínea, el cual es identificar el menor costo posible en un viaje de un país a otro, teniendo en cuenta que el viaje puede ser directo o con escalas. Para plantear las ideas que puedan solucionar el problema anteriormente mencionado, se optó por realizar una </w:t>
       </w:r>
       <w:r>
         <w:rPr>
@@ -1288,15 +1332,25 @@
           <w:u w:val="single" w:color="000000"/>
           <w:lang w:val="es-ES"/>
         </w:rPr>
-        <w:t>Búsqueda del costo mínimo de un determinado viaje por medio del algoritmo Floyd Warshall usando grafo</w:t>
-      </w:r>
+        <w:t xml:space="preserve">Búsqueda del costo mínimo de un determinado viaje por medio del algoritmo Floyd </w:t>
+      </w:r>
+      <w:proofErr w:type="spellStart"/>
       <w:r>
         <w:rPr>
           <w:i/>
           <w:u w:val="single" w:color="000000"/>
           <w:lang w:val="es-ES"/>
         </w:rPr>
-        <w:t>s.</w:t>
+        <w:t>Warshall</w:t>
+      </w:r>
+      <w:proofErr w:type="spellEnd"/>
+      <w:r>
+        <w:rPr>
+          <w:i/>
+          <w:u w:val="single" w:color="000000"/>
+          <w:lang w:val="es-ES"/>
+        </w:rPr>
+        <w:t xml:space="preserve"> usando grafos.</w:t>
       </w:r>
     </w:p>
     <w:p>
@@ -1311,13 +1365,7 @@
         <w:rPr>
           <w:lang w:val="es-ES"/>
         </w:rPr>
-        <w:t>Este algoritmo es uno de los mejores para realizar la búsqueda de valores mínimos, ya que para este se implementa una matriz en donde la intersección de cada uno de los vértices contiene el costo mínimo de un viaje entre dos países. Este algoritmo tiene</w:t>
-      </w:r>
-      <w:r>
-        <w:rPr>
-          <w:lang w:val="es-ES"/>
-        </w:rPr>
-        <w:t xml:space="preserve"> una complejidad temporal de </w:t>
+        <w:t xml:space="preserve">Este algoritmo es uno de los mejores para realizar la búsqueda de valores mínimos, ya que para este se implementa una matriz en donde la intersección de cada uno de los vértices contiene el costo mínimo de un viaje entre dos países. Este algoritmo tiene una complejidad temporal de </w:t>
       </w:r>
       <w:r>
         <w:t>Θ</w:t>
@@ -1353,13 +1401,7 @@
           <w:lang w:val="es-ES"/>
         </w:rPr>
         <w:lastRenderedPageBreak/>
-        <w:t>implementación de grafos dirigidos, donde se identifica a el p</w:t>
-      </w:r>
-      <w:r>
-        <w:rPr>
-          <w:lang w:val="es-ES"/>
-        </w:rPr>
-        <w:t>aís de origen y de destino del viaje.</w:t>
+        <w:t>implementación de grafos dirigidos, donde se identifica a el país de origen y de destino del viaje.</w:t>
       </w:r>
     </w:p>
     <w:p>
@@ -1385,7 +1427,25 @@
           <w:u w:val="single" w:color="000000"/>
           <w:lang w:val="es-ES"/>
         </w:rPr>
-        <w:t>Búsqueda del costo mínimo de un determinado viaje por medio del algoritmo Dijkstra usando grafos.</w:t>
+        <w:t xml:space="preserve">Búsqueda del costo mínimo de un determinado viaje por medio del algoritmo </w:t>
+      </w:r>
+      <w:proofErr w:type="spellStart"/>
+      <w:r>
+        <w:rPr>
+          <w:i/>
+          <w:u w:val="single" w:color="000000"/>
+          <w:lang w:val="es-ES"/>
+        </w:rPr>
+        <w:t>Dijkstra</w:t>
+      </w:r>
+      <w:proofErr w:type="spellEnd"/>
+      <w:r>
+        <w:rPr>
+          <w:i/>
+          <w:u w:val="single" w:color="000000"/>
+          <w:lang w:val="es-ES"/>
+        </w:rPr>
+        <w:t xml:space="preserve"> usando grafos.</w:t>
       </w:r>
     </w:p>
     <w:p>
@@ -1400,13 +1460,35 @@
         <w:rPr>
           <w:lang w:val="es-ES"/>
         </w:rPr>
-        <w:t>Este algoritmo es muy similar al de Floyd Warshall, ya que también busca e identifica el costo o camino mínimo entre dos vértices, con la diferencia de que el algoritmo Dijsktra no usa matrices para encontrar el camino mínimo. Este algoritmo lo hace por me</w:t>
-      </w:r>
-      <w:r>
-        <w:rPr>
-          <w:lang w:val="es-ES"/>
-        </w:rPr>
-        <w:t>dio de colas ordenadas, de menor a mayor costo de aristas y un arreglo de distancias, donde cada vértice tiene su propio valor de distancia mínima. Este algoritmo tiene una complejidad temporal de O(</w:t>
+        <w:t xml:space="preserve">Este algoritmo es muy similar al de Floyd </w:t>
+      </w:r>
+      <w:proofErr w:type="spellStart"/>
+      <w:r>
+        <w:rPr>
+          <w:lang w:val="es-ES"/>
+        </w:rPr>
+        <w:t>Warshall</w:t>
+      </w:r>
+      <w:proofErr w:type="spellEnd"/>
+      <w:r>
+        <w:rPr>
+          <w:lang w:val="es-ES"/>
+        </w:rPr>
+        <w:t xml:space="preserve">, ya que también busca e identifica el costo o camino mínimo entre dos vértices, con la diferencia de que el algoritmo </w:t>
+      </w:r>
+      <w:proofErr w:type="spellStart"/>
+      <w:r>
+        <w:rPr>
+          <w:lang w:val="es-ES"/>
+        </w:rPr>
+        <w:t>Dijsktra</w:t>
+      </w:r>
+      <w:proofErr w:type="spellEnd"/>
+      <w:r>
+        <w:rPr>
+          <w:lang w:val="es-ES"/>
+        </w:rPr>
+        <w:t xml:space="preserve"> no usa matrices para encontrar el camino mínimo. Este algoritmo lo hace por medio de colas ordenadas, de menor a mayor costo de aristas y un arreglo de distancias, donde cada vértice tiene su propio valor de distancia mínima. Este algoritmo tiene una complejidad temporal de O(</w:t>
       </w:r>
       <w:r>
         <w:rPr>
@@ -1433,13 +1515,21 @@
         <w:rPr>
           <w:lang w:val="es-ES"/>
         </w:rPr>
-        <w:t>o O(E log V), donde E es el número de aristas y V el</w:t>
-      </w:r>
-      <w:r>
-        <w:rPr>
-          <w:lang w:val="es-ES"/>
-        </w:rPr>
-        <w:t xml:space="preserve"> número de vértices. Además, por medio de este método se usan grafos dirigidos, en donde cada relación representa el país de origen y el país de destino de cada viaje.</w:t>
+        <w:t xml:space="preserve">o </w:t>
+      </w:r>
+      <w:proofErr w:type="gramStart"/>
+      <w:r>
+        <w:rPr>
+          <w:lang w:val="es-ES"/>
+        </w:rPr>
+        <w:t>O(</w:t>
+      </w:r>
+      <w:proofErr w:type="gramEnd"/>
+      <w:r>
+        <w:rPr>
+          <w:lang w:val="es-ES"/>
+        </w:rPr>
+        <w:t>E log V), donde E es el número de aristas y V el número de vértices. Además, por medio de este método se usan grafos dirigidos, en donde cada relación representa el país de origen y el país de destino de cada viaje.</w:t>
       </w:r>
     </w:p>
     <w:p>
@@ -1465,15 +1555,25 @@
           <w:u w:val="single" w:color="000000"/>
           <w:lang w:val="es-ES"/>
         </w:rPr>
-        <w:t>Búsqueda del costo mínimo de un determinado viaje por medio de un recorri</w:t>
-      </w:r>
+        <w:t xml:space="preserve">Búsqueda del costo mínimo de un determinado viaje por medio de un recorrido en </w:t>
+      </w:r>
+      <w:proofErr w:type="spellStart"/>
       <w:r>
         <w:rPr>
           <w:i/>
           <w:u w:val="single" w:color="000000"/>
           <w:lang w:val="es-ES"/>
         </w:rPr>
-        <w:t>do en Inorden usando árboles binarios.</w:t>
+        <w:t>Inorden</w:t>
+      </w:r>
+      <w:proofErr w:type="spellEnd"/>
+      <w:r>
+        <w:rPr>
+          <w:i/>
+          <w:u w:val="single" w:color="000000"/>
+          <w:lang w:val="es-ES"/>
+        </w:rPr>
+        <w:t xml:space="preserve"> usando árboles binarios.</w:t>
       </w:r>
     </w:p>
     <w:p>
@@ -1488,13 +1588,21 @@
         <w:rPr>
           <w:lang w:val="es-ES"/>
         </w:rPr>
-        <w:t>Este algoritmo permitirá crear un árbol binario por cada viaje, cada uno contará con el costo que ese viaje tendrá. para que de esta forma se pueda   evaluar el menor costo  posible de un viaje, realizando una búsqued</w:t>
-      </w:r>
-      <w:r>
-        <w:rPr>
-          <w:lang w:val="es-ES"/>
-        </w:rPr>
-        <w:t>a por cada uno de los nodos izquierdos de este árbol. Este algoritmo tiene una complejidad temporal de O(n).</w:t>
+        <w:t xml:space="preserve">Este algoritmo permitirá crear un árbol binario por cada viaje, cada uno contará con el costo que ese viaje tendrá. para que de esta forma se pueda   evaluar el menor </w:t>
+      </w:r>
+      <w:proofErr w:type="gramStart"/>
+      <w:r>
+        <w:rPr>
+          <w:lang w:val="es-ES"/>
+        </w:rPr>
+        <w:t>costo  posible</w:t>
+      </w:r>
+      <w:proofErr w:type="gramEnd"/>
+      <w:r>
+        <w:rPr>
+          <w:lang w:val="es-ES"/>
+        </w:rPr>
+        <w:t xml:space="preserve"> de un viaje, realizando una búsqueda por cada uno de los nodos izquierdos de este árbol. Este algoritmo tiene una complejidad temporal de O(n).</w:t>
       </w:r>
     </w:p>
     <w:p>
@@ -1534,7 +1642,25 @@
           <w:u w:val="single" w:color="000000"/>
           <w:lang w:val="es-ES"/>
         </w:rPr>
-        <w:t>Búsqueda del costo mínimo de un determinado viaje por medio de un arraylist de costos.</w:t>
+        <w:t xml:space="preserve">Búsqueda del costo mínimo de un determinado viaje por medio de un </w:t>
+      </w:r>
+      <w:proofErr w:type="spellStart"/>
+      <w:r>
+        <w:rPr>
+          <w:i/>
+          <w:u w:val="single" w:color="000000"/>
+          <w:lang w:val="es-ES"/>
+        </w:rPr>
+        <w:t>arraylist</w:t>
+      </w:r>
+      <w:proofErr w:type="spellEnd"/>
+      <w:r>
+        <w:rPr>
+          <w:i/>
+          <w:u w:val="single" w:color="000000"/>
+          <w:lang w:val="es-ES"/>
+        </w:rPr>
+        <w:t xml:space="preserve"> de costos.</w:t>
       </w:r>
     </w:p>
     <w:p>
@@ -1548,25 +1674,77 @@
         <w:rPr>
           <w:lang w:val="es-ES"/>
         </w:rPr>
-        <w:t>Esta solución es muy sencilla de aplicar, ya que se implementará un arraylist que contenga los costos de todos los viajes. Cada elemento del arraylist tendrá atributos c</w:t>
-      </w:r>
-      <w:r>
-        <w:rPr>
-          <w:lang w:val="es-ES"/>
-        </w:rPr>
-        <w:t>omo país de origen, país de destino y costo del viaje. Cuando se tengan todos los costos se empezará a buscar por medio del arraylist un elemento que contenga los mismos países, tanto de origen como de destino, sin importar si estos viajes serán directos o</w:t>
-      </w:r>
-      <w:r>
-        <w:rPr>
-          <w:lang w:val="es-ES"/>
-        </w:rPr>
-        <w:t xml:space="preserve"> con escala, para luego obtener el costo de dicho elemento y así compararlo con los costos de los demás elementos que contengan el mismo atributo de país de destino y de origen. Al finalizar el arraylist se tendrá un elemento con un país de origen y de des</w:t>
-      </w:r>
-      <w:r>
-        <w:rPr>
-          <w:lang w:val="es-ES"/>
-        </w:rPr>
-        <w:t>tino esperado, así como con el menor costo respecto a los demás elementos del arraylist con el mismo país de origen y de destino.</w:t>
+        <w:t xml:space="preserve">Esta solución es muy sencilla de aplicar, ya que se implementará un </w:t>
+      </w:r>
+      <w:proofErr w:type="spellStart"/>
+      <w:r>
+        <w:rPr>
+          <w:lang w:val="es-ES"/>
+        </w:rPr>
+        <w:t>arraylist</w:t>
+      </w:r>
+      <w:proofErr w:type="spellEnd"/>
+      <w:r>
+        <w:rPr>
+          <w:lang w:val="es-ES"/>
+        </w:rPr>
+        <w:t xml:space="preserve"> que contenga los costos de todos los viajes. Cada elemento del </w:t>
+      </w:r>
+      <w:proofErr w:type="spellStart"/>
+      <w:r>
+        <w:rPr>
+          <w:lang w:val="es-ES"/>
+        </w:rPr>
+        <w:t>arraylist</w:t>
+      </w:r>
+      <w:proofErr w:type="spellEnd"/>
+      <w:r>
+        <w:rPr>
+          <w:lang w:val="es-ES"/>
+        </w:rPr>
+        <w:t xml:space="preserve"> tendrá atributos como país de origen, país de destino y costo del viaje. Cuando se tengan todos los costos se empezará a buscar por medio del </w:t>
+      </w:r>
+      <w:proofErr w:type="spellStart"/>
+      <w:r>
+        <w:rPr>
+          <w:lang w:val="es-ES"/>
+        </w:rPr>
+        <w:t>arraylist</w:t>
+      </w:r>
+      <w:proofErr w:type="spellEnd"/>
+      <w:r>
+        <w:rPr>
+          <w:lang w:val="es-ES"/>
+        </w:rPr>
+        <w:t xml:space="preserve"> un elemento que contenga los mismos países, tanto de origen como de destino, sin importar si estos viajes serán directos o con escala, para luego obtener el costo de dicho elemento y así compararlo con los costos de los demás elementos que contengan el mismo atributo de país de destino y de origen. Al finalizar el </w:t>
+      </w:r>
+      <w:proofErr w:type="spellStart"/>
+      <w:r>
+        <w:rPr>
+          <w:lang w:val="es-ES"/>
+        </w:rPr>
+        <w:t>arraylist</w:t>
+      </w:r>
+      <w:proofErr w:type="spellEnd"/>
+      <w:r>
+        <w:rPr>
+          <w:lang w:val="es-ES"/>
+        </w:rPr>
+        <w:t xml:space="preserve"> se tendrá un elemento con un país de origen y de destino esperado, así como con el menor costo respecto a los demás elementos del </w:t>
+      </w:r>
+      <w:proofErr w:type="spellStart"/>
+      <w:r>
+        <w:rPr>
+          <w:lang w:val="es-ES"/>
+        </w:rPr>
+        <w:t>arraylist</w:t>
+      </w:r>
+      <w:proofErr w:type="spellEnd"/>
+      <w:r>
+        <w:rPr>
+          <w:lang w:val="es-ES"/>
+        </w:rPr>
+        <w:t xml:space="preserve"> con el mismo país de origen y de destino.</w:t>
       </w:r>
     </w:p>
     <w:p>
@@ -1592,7 +1770,25 @@
           <w:u w:val="single" w:color="000000"/>
           <w:lang w:val="es-ES"/>
         </w:rPr>
-        <w:t>Búsqueda del costo mínimo de un determinado viaje por medio de una Queue de costos.</w:t>
+        <w:t xml:space="preserve">Búsqueda del costo mínimo de un determinado viaje por medio de una </w:t>
+      </w:r>
+      <w:proofErr w:type="spellStart"/>
+      <w:r>
+        <w:rPr>
+          <w:i/>
+          <w:u w:val="single" w:color="000000"/>
+          <w:lang w:val="es-ES"/>
+        </w:rPr>
+        <w:t>Queue</w:t>
+      </w:r>
+      <w:proofErr w:type="spellEnd"/>
+      <w:r>
+        <w:rPr>
+          <w:i/>
+          <w:u w:val="single" w:color="000000"/>
+          <w:lang w:val="es-ES"/>
+        </w:rPr>
+        <w:t xml:space="preserve"> de costos.</w:t>
       </w:r>
     </w:p>
     <w:p>
@@ -1606,32 +1802,14 @@
         <w:rPr>
           <w:lang w:val="es-ES"/>
         </w:rPr>
-        <w:t>Esta solución busca aplicar</w:t>
-      </w:r>
-      <w:r>
-        <w:rPr>
-          <w:lang w:val="es-ES"/>
-        </w:rPr>
-        <w:t xml:space="preserve"> una cola de costos para cada uno de los viajes posibles que tiene un país, en donde no importa si los viajes son con escala o no. Después de tener la cola de </w:t>
+        <w:t xml:space="preserve">Esta solución busca aplicar una cola de costos para cada uno de los viajes posibles que tiene un país, en donde no importa si los viajes son con escala o no. Después de tener la cola de </w:t>
       </w:r>
       <w:r>
         <w:rPr>
           <w:lang w:val="es-ES"/>
         </w:rPr>
         <w:lastRenderedPageBreak/>
-        <w:t xml:space="preserve">cada viaje implementada, se implementará una variable global que almacenará el menor costo. Para </w:t>
-      </w:r>
-      <w:r>
-        <w:rPr>
-          <w:lang w:val="es-ES"/>
-        </w:rPr>
-        <w:t xml:space="preserve">empezar, se va a asignar el primer elemento de la cola a la variable, para que de esta forma luego se pueda comparar dicha variable con los siguientes costos almacenados en la cola. Al final, la variable tendrá el costo mínimo de un viaje, que va desde un </w:t>
-      </w:r>
-      <w:r>
-        <w:rPr>
-          <w:lang w:val="es-ES"/>
-        </w:rPr>
-        <w:t>país de origen hasta un país de destino y la cola estará vacía.</w:t>
+        <w:t>cada viaje implementada, se implementará una variable global que almacenará el menor costo. Para empezar, se va a asignar el primer elemento de la cola a la variable, para que de esta forma luego se pueda comparar dicha variable con los siguientes costos almacenados en la cola. Al final, la variable tendrá el costo mínimo de un viaje, que va desde un país de origen hasta un país de destino y la cola estará vacía.</w:t>
       </w:r>
     </w:p>
     <w:p>
@@ -1657,7 +1835,25 @@
           <w:u w:val="single" w:color="000000"/>
           <w:lang w:val="es-ES"/>
         </w:rPr>
-        <w:t>Búsqueda del costo mínimo de un determinado viaje por medio de una Stack de costos.</w:t>
+        <w:t xml:space="preserve">Búsqueda del costo mínimo de un determinado viaje por medio de una </w:t>
+      </w:r>
+      <w:proofErr w:type="spellStart"/>
+      <w:r>
+        <w:rPr>
+          <w:i/>
+          <w:u w:val="single" w:color="000000"/>
+          <w:lang w:val="es-ES"/>
+        </w:rPr>
+        <w:t>Stack</w:t>
+      </w:r>
+      <w:proofErr w:type="spellEnd"/>
+      <w:r>
+        <w:rPr>
+          <w:i/>
+          <w:u w:val="single" w:color="000000"/>
+          <w:lang w:val="es-ES"/>
+        </w:rPr>
+        <w:t xml:space="preserve"> de costos.</w:t>
       </w:r>
     </w:p>
     <w:p>
@@ -1672,25 +1868,91 @@
         <w:rPr>
           <w:lang w:val="es-ES"/>
         </w:rPr>
-        <w:t xml:space="preserve">En esta solución se propone el uso de la estructura de datos llamada Stack. Cada país tendrá </w:t>
-      </w:r>
-      <w:r>
-        <w:rPr>
-          <w:lang w:val="es-ES"/>
-        </w:rPr>
-        <w:t>una stack por cada viaje o país de destino en donde se almacenarán todos los costos. Al momento de comparar los costos, se hará el uso de una variable global que tendrá el costo mínimo del viaje, pero que al iniciar, tomará el primer valor proveniente de l</w:t>
-      </w:r>
-      <w:r>
-        <w:rPr>
-          <w:lang w:val="es-ES"/>
-        </w:rPr>
-        <w:t>a stack. Al obtener el primer valor, la stack empezará a sacar cada uno de sus elementos para que se compare con la variable global y se van a asignar a esta solo si su costo es menor. Al finalizar la búsqueda del mínimo costo del viaje, la stack estará va</w:t>
-      </w:r>
-      <w:r>
-        <w:rPr>
-          <w:lang w:val="es-ES"/>
-        </w:rPr>
-        <w:t>cía y tendrá el costo mínimo del viaje.</w:t>
+        <w:t xml:space="preserve">En esta solución se propone el uso de la estructura de datos llamada </w:t>
+      </w:r>
+      <w:proofErr w:type="spellStart"/>
+      <w:r>
+        <w:rPr>
+          <w:lang w:val="es-ES"/>
+        </w:rPr>
+        <w:t>Stack</w:t>
+      </w:r>
+      <w:proofErr w:type="spellEnd"/>
+      <w:r>
+        <w:rPr>
+          <w:lang w:val="es-ES"/>
+        </w:rPr>
+        <w:t xml:space="preserve">. Cada país tendrá una </w:t>
+      </w:r>
+      <w:proofErr w:type="spellStart"/>
+      <w:r>
+        <w:rPr>
+          <w:lang w:val="es-ES"/>
+        </w:rPr>
+        <w:t>stack</w:t>
+      </w:r>
+      <w:proofErr w:type="spellEnd"/>
+      <w:r>
+        <w:rPr>
+          <w:lang w:val="es-ES"/>
+        </w:rPr>
+        <w:t xml:space="preserve"> por cada viaje o país de destino en donde se almacenarán todos los costos. Al momento de comparar los costos, se hará el uso de una variable global que tendrá el costo mínimo del viaje, pero </w:t>
+      </w:r>
+      <w:proofErr w:type="gramStart"/>
+      <w:r>
+        <w:rPr>
+          <w:lang w:val="es-ES"/>
+        </w:rPr>
+        <w:t>que</w:t>
+      </w:r>
+      <w:proofErr w:type="gramEnd"/>
+      <w:r>
+        <w:rPr>
+          <w:lang w:val="es-ES"/>
+        </w:rPr>
+        <w:t xml:space="preserve"> al iniciar, tomará el primer valor proveniente de la </w:t>
+      </w:r>
+      <w:proofErr w:type="spellStart"/>
+      <w:r>
+        <w:rPr>
+          <w:lang w:val="es-ES"/>
+        </w:rPr>
+        <w:t>stack</w:t>
+      </w:r>
+      <w:proofErr w:type="spellEnd"/>
+      <w:r>
+        <w:rPr>
+          <w:lang w:val="es-ES"/>
+        </w:rPr>
+        <w:t xml:space="preserve">. Al obtener el primer valor, la </w:t>
+      </w:r>
+      <w:proofErr w:type="spellStart"/>
+      <w:r>
+        <w:rPr>
+          <w:lang w:val="es-ES"/>
+        </w:rPr>
+        <w:t>stack</w:t>
+      </w:r>
+      <w:proofErr w:type="spellEnd"/>
+      <w:r>
+        <w:rPr>
+          <w:lang w:val="es-ES"/>
+        </w:rPr>
+        <w:t xml:space="preserve"> empezará a sacar cada uno de sus elementos para que se compare con la variable global y se van a asignar a esta solo si su costo es menor. Al finalizar la búsqueda del mínimo costo del viaje, la </w:t>
+      </w:r>
+      <w:proofErr w:type="spellStart"/>
+      <w:r>
+        <w:rPr>
+          <w:lang w:val="es-ES"/>
+        </w:rPr>
+        <w:t>stack</w:t>
+      </w:r>
+      <w:proofErr w:type="spellEnd"/>
+      <w:r>
+        <w:rPr>
+          <w:lang w:val="es-ES"/>
+        </w:rPr>
+        <w:t xml:space="preserve"> estará vacía y tendrá el costo mínimo del viaje.</w:t>
       </w:r>
     </w:p>
     <w:p>
@@ -1721,13 +1983,21 @@
         <w:rPr>
           <w:lang w:val="es-ES"/>
         </w:rPr>
-        <w:t>La alternativa 4, 5 y 6 son descartadas, porque aunque encuentren una solución al problema, estas cuentan con una complejidad temporal y espacial muy eleva</w:t>
-      </w:r>
-      <w:r>
-        <w:rPr>
-          <w:lang w:val="es-ES"/>
-        </w:rPr>
-        <w:t>da, ya que necesitan de procesos poco eficientes, y además, para poder resolver con la problemática necesitan de un mayor espacio dentro de la memoria, lo que las hace nada eficientes, es por todo esto que quedan eliminadas dentro de las opciones viables.</w:t>
+        <w:t xml:space="preserve">La alternativa 4, 5 y 6 son descartadas, </w:t>
+      </w:r>
+      <w:proofErr w:type="gramStart"/>
+      <w:r>
+        <w:rPr>
+          <w:lang w:val="es-ES"/>
+        </w:rPr>
+        <w:t>porque</w:t>
+      </w:r>
+      <w:proofErr w:type="gramEnd"/>
+      <w:r>
+        <w:rPr>
+          <w:lang w:val="es-ES"/>
+        </w:rPr>
+        <w:t xml:space="preserve"> aunque encuentren una solución al problema, estas cuentan con una complejidad temporal y espacial muy elevada, ya que necesitan de procesos poco eficientes, y además, para poder resolver con la problemática necesitan de un mayor espacio dentro de la memoria, lo que las hace nada eficientes, es por todo esto que quedan eliminadas dentro de las opciones viables.</w:t>
       </w:r>
     </w:p>
     <w:p>
@@ -1748,34 +2018,50 @@
       <w:pPr>
         <w:spacing w:after="186"/>
         <w:ind w:left="-5" w:right="49"/>
-        <w:rPr>
-          <w:lang w:val="es-ES"/>
-        </w:rPr>
-      </w:pPr>
-      <w:r>
         <w:rPr>
           <w:b/>
           <w:i/>
           <w:u w:val="single" w:color="000000"/>
           <w:lang w:val="es-ES"/>
         </w:rPr>
-        <w:t xml:space="preserve">Alternativa 1. </w:t>
-      </w:r>
-      <w:r>
-        <w:rPr>
+      </w:pPr>
+      <w:r>
+        <w:rPr>
+          <w:b/>
           <w:i/>
           <w:u w:val="single" w:color="000000"/>
           <w:lang w:val="es-ES"/>
         </w:rPr>
-        <w:t>Búsqueda del costo mínimo de un</w:t>
-      </w:r>
-      <w:r>
-        <w:rPr>
-          <w:i/>
-          <w:u w:val="single" w:color="000000"/>
-          <w:lang w:val="es-ES"/>
-        </w:rPr>
-        <w:t xml:space="preserve"> determinado viaje por medio del algoritmo Floyd Warshall usando grafos.</w:t>
+        <w:t xml:space="preserve">Alternativa 1. </w:t>
+      </w:r>
+    </w:p>
+    <w:p>
+      <w:pPr>
+        <w:spacing w:after="186"/>
+        <w:ind w:left="-5" w:right="49"/>
+        <w:rPr>
+          <w:lang w:val="es-ES"/>
+        </w:rPr>
+      </w:pPr>
+      <w:r>
+        <w:rPr>
+          <w:lang w:val="es-ES"/>
+        </w:rPr>
+        <w:t xml:space="preserve">Búsqueda del costo mínimo de un determinado viaje por medio del algoritmo Floyd </w:t>
+      </w:r>
+      <w:proofErr w:type="spellStart"/>
+      <w:r>
+        <w:rPr>
+          <w:lang w:val="es-ES"/>
+        </w:rPr>
+        <w:t>Warshall</w:t>
+      </w:r>
+      <w:proofErr w:type="spellEnd"/>
+      <w:r>
+        <w:rPr>
+          <w:lang w:val="es-ES"/>
+        </w:rPr>
+        <w:t xml:space="preserve"> usando grafos.</w:t>
       </w:r>
     </w:p>
     <w:p>
@@ -1791,7 +2077,14 @@
         <w:rPr>
           <w:lang w:val="es-ES"/>
         </w:rPr>
-        <w:t xml:space="preserve">La búsqueda del valor mínimo toma un tiempo O( </w:t>
+        <w:t xml:space="preserve">La búsqueda del valor mínimo toma un tiempo </w:t>
+      </w:r>
+      <w:proofErr w:type="gramStart"/>
+      <w:r>
+        <w:rPr>
+          <w:lang w:val="es-ES"/>
+        </w:rPr>
+        <w:t xml:space="preserve">O( </w:t>
       </w:r>
       <w:r>
         <w:rPr>
@@ -1801,6 +2094,7 @@
         </w:rPr>
         <w:t>3</w:t>
       </w:r>
+      <w:proofErr w:type="gramEnd"/>
       <w:r>
         <w:rPr>
           <w:lang w:val="es-ES"/>
@@ -1866,16 +2160,30 @@
         <w:spacing w:after="13"/>
         <w:ind w:left="0" w:right="0" w:firstLine="0"/>
         <w:rPr>
-          <w:lang w:val="es-ES"/>
-        </w:rPr>
-      </w:pPr>
-      <w:r>
-        <w:rPr>
           <w:rFonts w:ascii="Calibri" w:eastAsia="Calibri" w:hAnsi="Calibri" w:cs="Calibri"/>
           <w:sz w:val="22"/>
           <w:lang w:val="es-ES"/>
         </w:rPr>
-        <w:lastRenderedPageBreak/>
+      </w:pPr>
+    </w:p>
+    <w:p>
+      <w:pPr>
+        <w:tabs>
+          <w:tab w:val="center" w:pos="1320"/>
+          <w:tab w:val="center" w:pos="4873"/>
+        </w:tabs>
+        <w:spacing w:after="13"/>
+        <w:ind w:left="0" w:right="0" w:firstLine="0"/>
+        <w:rPr>
+          <w:lang w:val="es-ES"/>
+        </w:rPr>
+      </w:pPr>
+      <w:r>
+        <w:rPr>
+          <w:rFonts w:ascii="Calibri" w:eastAsia="Calibri" w:hAnsi="Calibri" w:cs="Calibri"/>
+          <w:sz w:val="22"/>
+          <w:lang w:val="es-ES"/>
+        </w:rPr>
         <w:tab/>
       </w:r>
       <w:r>
@@ -1889,60 +2197,6 @@
           <w:lang w:val="es-ES"/>
         </w:rPr>
         <w:tab/>
-      </w:r>
-      <w:r>
-        <w:rPr>
-          <w:noProof/>
-        </w:rPr>
-        <w:drawing>
-          <wp:inline distT="0" distB="0" distL="0" distR="0">
-            <wp:extent cx="4067175" cy="2209800"/>
-            <wp:effectExtent l="0" t="0" r="0" b="0"/>
-            <wp:docPr id="342" name="Picture 342"/>
-            <wp:cNvGraphicFramePr/>
-            <a:graphic xmlns:a="http://schemas.openxmlformats.org/drawingml/2006/main">
-              <a:graphicData uri="http://schemas.openxmlformats.org/drawingml/2006/picture">
-                <pic:pic xmlns:pic="http://schemas.openxmlformats.org/drawingml/2006/picture">
-                  <pic:nvPicPr>
-                    <pic:cNvPr id="342" name="Picture 342"/>
-                    <pic:cNvPicPr/>
-                  </pic:nvPicPr>
-                  <pic:blipFill>
-                    <a:blip r:embed="rId13"/>
-                    <a:stretch>
-                      <a:fillRect/>
-                    </a:stretch>
-                  </pic:blipFill>
-                  <pic:spPr>
-                    <a:xfrm>
-                      <a:off x="0" y="0"/>
-                      <a:ext cx="4067175" cy="2209800"/>
-                    </a:xfrm>
-                    <a:prstGeom prst="rect">
-                      <a:avLst/>
-                    </a:prstGeom>
-                  </pic:spPr>
-                </pic:pic>
-              </a:graphicData>
-            </a:graphic>
-          </wp:inline>
-        </w:drawing>
-      </w:r>
-    </w:p>
-    <w:p>
-      <w:pPr>
-        <w:spacing w:after="357" w:line="267" w:lineRule="auto"/>
-        <w:ind w:left="1343" w:right="618"/>
-        <w:jc w:val="center"/>
-        <w:rPr>
-          <w:lang w:val="es-ES"/>
-        </w:rPr>
-      </w:pPr>
-      <w:r>
-        <w:rPr>
-          <w:lang w:val="es-ES"/>
-        </w:rPr>
-        <w:t>Algoritmo Floyd Warshall</w:t>
       </w:r>
     </w:p>
     <w:p>
@@ -1950,6 +2204,7 @@
         <w:spacing w:after="188"/>
         <w:ind w:left="-5" w:right="49"/>
         <w:rPr>
+          <w:b/>
           <w:lang w:val="es-ES"/>
         </w:rPr>
       </w:pPr>
@@ -1960,23 +2215,43 @@
           <w:u w:val="single" w:color="000000"/>
           <w:lang w:val="es-ES"/>
         </w:rPr>
-        <w:t xml:space="preserve">Alternativa 2. </w:t>
-      </w:r>
-      <w:r>
-        <w:rPr>
-          <w:i/>
-          <w:u w:val="single" w:color="000000"/>
-          <w:lang w:val="es-ES"/>
-        </w:rPr>
-        <w:t xml:space="preserve">Búsqueda del costo mínimo de un </w:t>
-      </w:r>
-      <w:r>
-        <w:rPr>
-          <w:i/>
-          <w:u w:val="single" w:color="000000"/>
-          <w:lang w:val="es-ES"/>
-        </w:rPr>
-        <w:t>determinado viaje por medio del algoritmo Dijkstra usando grafos.</w:t>
+        <w:t>Alternativa 2</w:t>
+      </w:r>
+      <w:r>
+        <w:rPr>
+          <w:b/>
+          <w:lang w:val="es-ES"/>
+        </w:rPr>
+        <w:t xml:space="preserve">. </w:t>
+      </w:r>
+    </w:p>
+    <w:p>
+      <w:pPr>
+        <w:spacing w:after="188"/>
+        <w:ind w:left="-5" w:right="49"/>
+        <w:rPr>
+          <w:lang w:val="es-ES"/>
+        </w:rPr>
+      </w:pPr>
+      <w:r>
+        <w:rPr>
+          <w:lang w:val="es-ES"/>
+        </w:rPr>
+        <w:t xml:space="preserve">Búsqueda del costo mínimo de un determinado viaje por medio del algoritmo </w:t>
+      </w:r>
+      <w:proofErr w:type="spellStart"/>
+      <w:r>
+        <w:rPr>
+          <w:lang w:val="es-ES"/>
+        </w:rPr>
+        <w:t>Dijkstra</w:t>
+      </w:r>
+      <w:proofErr w:type="spellEnd"/>
+      <w:r>
+        <w:rPr>
+          <w:lang w:val="es-ES"/>
+        </w:rPr>
+        <w:t xml:space="preserve"> usando grafos.</w:t>
       </w:r>
     </w:p>
     <w:p>
@@ -2022,13 +2297,49 @@
         <w:rPr>
           <w:lang w:val="es-ES"/>
         </w:rPr>
-        <w:t xml:space="preserve">o O(E log V). La primera complejidad temporal se genera con una implementación normal del algoritmo. Con la segunda complejidad </w:t>
-      </w:r>
-      <w:r>
-        <w:rPr>
-          <w:lang w:val="es-ES"/>
-        </w:rPr>
-        <w:t>temporal, la cual es más eficiente, se requiere la implementación de un binary heap, lo que aumenta el nivel de complejidad de la implementación del algoritmo.</w:t>
+        <w:t xml:space="preserve">o </w:t>
+      </w:r>
+      <w:proofErr w:type="gramStart"/>
+      <w:r>
+        <w:rPr>
+          <w:lang w:val="es-ES"/>
+        </w:rPr>
+        <w:t>O(</w:t>
+      </w:r>
+      <w:proofErr w:type="gramEnd"/>
+      <w:r>
+        <w:rPr>
+          <w:lang w:val="es-ES"/>
+        </w:rPr>
+        <w:t xml:space="preserve">E log V). La primera complejidad temporal se genera con una implementación normal del algoritmo. Con la segunda complejidad temporal, la cual es más eficiente, se requiere la implementación de un </w:t>
+      </w:r>
+      <w:proofErr w:type="spellStart"/>
+      <w:r>
+        <w:rPr>
+          <w:lang w:val="es-ES"/>
+        </w:rPr>
+        <w:t>binary</w:t>
+      </w:r>
+      <w:proofErr w:type="spellEnd"/>
+      <w:r>
+        <w:rPr>
+          <w:lang w:val="es-ES"/>
+        </w:rPr>
+        <w:t xml:space="preserve"> </w:t>
+      </w:r>
+      <w:proofErr w:type="spellStart"/>
+      <w:r>
+        <w:rPr>
+          <w:lang w:val="es-ES"/>
+        </w:rPr>
+        <w:t>heap</w:t>
+      </w:r>
+      <w:proofErr w:type="spellEnd"/>
+      <w:r>
+        <w:rPr>
+          <w:lang w:val="es-ES"/>
+        </w:rPr>
+        <w:t>, lo que aumenta el nivel de complejidad de la implementación del algoritmo.</w:t>
       </w:r>
     </w:p>
     <w:p>
@@ -2047,13 +2358,7 @@
         <w:rPr>
           <w:lang w:val="es-ES"/>
         </w:rPr>
-        <w:t>Su implementación requiere el uso de colas y arreglos con un tamaño V, lo cual aumenta la comple</w:t>
-      </w:r>
-      <w:r>
-        <w:rPr>
-          <w:lang w:val="es-ES"/>
-        </w:rPr>
-        <w:t>jidad espacial del sistema.</w:t>
+        <w:t>Su implementación requiere el uso de colas y arreglos con un tamaño V, lo cual aumenta la complejidad espacial del sistema.</w:t>
       </w:r>
     </w:p>
     <w:p>
@@ -2080,44 +2385,6 @@
         <w:spacing w:after="151" w:line="259" w:lineRule="auto"/>
         <w:ind w:left="853" w:right="0" w:firstLine="0"/>
       </w:pPr>
-      <w:r>
-        <w:rPr>
-          <w:noProof/>
-        </w:rPr>
-        <w:drawing>
-          <wp:inline distT="0" distB="0" distL="0" distR="0">
-            <wp:extent cx="4648200" cy="2847975"/>
-            <wp:effectExtent l="0" t="0" r="0" b="0"/>
-            <wp:docPr id="344" name="Picture 344"/>
-            <wp:cNvGraphicFramePr/>
-            <a:graphic xmlns:a="http://schemas.openxmlformats.org/drawingml/2006/main">
-              <a:graphicData uri="http://schemas.openxmlformats.org/drawingml/2006/picture">
-                <pic:pic xmlns:pic="http://schemas.openxmlformats.org/drawingml/2006/picture">
-                  <pic:nvPicPr>
-                    <pic:cNvPr id="344" name="Picture 344"/>
-                    <pic:cNvPicPr/>
-                  </pic:nvPicPr>
-                  <pic:blipFill>
-                    <a:blip r:embed="rId14"/>
-                    <a:stretch>
-                      <a:fillRect/>
-                    </a:stretch>
-                  </pic:blipFill>
-                  <pic:spPr>
-                    <a:xfrm>
-                      <a:off x="0" y="0"/>
-                      <a:ext cx="4648200" cy="2847975"/>
-                    </a:xfrm>
-                    <a:prstGeom prst="rect">
-                      <a:avLst/>
-                    </a:prstGeom>
-                  </pic:spPr>
-                </pic:pic>
-              </a:graphicData>
-            </a:graphic>
-          </wp:inline>
-        </w:drawing>
-      </w:r>
     </w:p>
     <w:p>
       <w:pPr>
@@ -2132,8 +2399,21 @@
         <w:rPr>
           <w:lang w:val="es-ES"/>
         </w:rPr>
-        <w:lastRenderedPageBreak/>
-        <w:t>Algoritmo Dijkstra con matriz implementada (no es necesario).</w:t>
+        <w:t xml:space="preserve">Algoritmo </w:t>
+      </w:r>
+      <w:proofErr w:type="spellStart"/>
+      <w:r>
+        <w:rPr>
+          <w:lang w:val="es-ES"/>
+        </w:rPr>
+        <w:t>Dijkstra</w:t>
+      </w:r>
+      <w:proofErr w:type="spellEnd"/>
+      <w:r>
+        <w:rPr>
+          <w:lang w:val="es-ES"/>
+        </w:rPr>
+        <w:t xml:space="preserve"> con matriz implementada (no es necesario).</w:t>
       </w:r>
     </w:p>
     <w:p>
@@ -2141,6 +2421,7 @@
         <w:spacing w:after="33"/>
         <w:ind w:left="-5" w:right="49"/>
         <w:rPr>
+          <w:b/>
           <w:lang w:val="es-ES"/>
         </w:rPr>
       </w:pPr>
@@ -2151,15 +2432,43 @@
           <w:u w:val="single" w:color="000000"/>
           <w:lang w:val="es-ES"/>
         </w:rPr>
-        <w:t xml:space="preserve">Alternativa 3. </w:t>
-      </w:r>
-      <w:r>
-        <w:rPr>
-          <w:i/>
-          <w:u w:val="single" w:color="000000"/>
-          <w:lang w:val="es-ES"/>
-        </w:rPr>
-        <w:t>Búsqueda del costo mínimo de un determinado viaje por medio de un recorrido en Inorden usando árboles binarios.</w:t>
+        <w:t>Alternativa 3</w:t>
+      </w:r>
+      <w:r>
+        <w:rPr>
+          <w:b/>
+          <w:lang w:val="es-ES"/>
+        </w:rPr>
+        <w:t xml:space="preserve">. </w:t>
+      </w:r>
+    </w:p>
+    <w:p>
+      <w:pPr>
+        <w:spacing w:after="33"/>
+        <w:ind w:left="-5" w:right="49"/>
+        <w:rPr>
+          <w:lang w:val="es-ES"/>
+        </w:rPr>
+      </w:pPr>
+      <w:r>
+        <w:rPr>
+          <w:lang w:val="es-ES"/>
+        </w:rPr>
+        <w:t xml:space="preserve">Búsqueda del costo mínimo de un determinado viaje por medio de un recorrido en </w:t>
+      </w:r>
+      <w:proofErr w:type="spellStart"/>
+      <w:r>
+        <w:rPr>
+          <w:lang w:val="es-ES"/>
+        </w:rPr>
+        <w:t>Inorden</w:t>
+      </w:r>
+      <w:proofErr w:type="spellEnd"/>
+      <w:r>
+        <w:rPr>
+          <w:lang w:val="es-ES"/>
+        </w:rPr>
+        <w:t xml:space="preserve"> usando árboles binarios.</w:t>
       </w:r>
     </w:p>
     <w:p>
@@ -2178,7 +2487,21 @@
         <w:rPr>
           <w:lang w:val="es-ES"/>
         </w:rPr>
-        <w:t>Esta solución requiere de un tiempo O(log n), donde n es el número de hojas que contiene el árbol.</w:t>
+        <w:t xml:space="preserve">Esta solución requiere de un tiempo </w:t>
+      </w:r>
+      <w:proofErr w:type="gramStart"/>
+      <w:r>
+        <w:rPr>
+          <w:lang w:val="es-ES"/>
+        </w:rPr>
+        <w:t>O(</w:t>
+      </w:r>
+      <w:proofErr w:type="gramEnd"/>
+      <w:r>
+        <w:rPr>
+          <w:lang w:val="es-ES"/>
+        </w:rPr>
+        <w:t>log n), donde n es el número de hojas que contiene el árbol.</w:t>
       </w:r>
     </w:p>
     <w:p>
@@ -2197,13 +2520,7 @@
         <w:rPr>
           <w:lang w:val="es-ES"/>
         </w:rPr>
-        <w:t>Al implementar un árbol por cada viaje, en el</w:t>
-      </w:r>
-      <w:r>
-        <w:rPr>
-          <w:lang w:val="es-ES"/>
-        </w:rPr>
-        <w:t xml:space="preserve"> peor de los casos se tendrían que implementar más de 90 árboles binarios, en donde cada uno se organizará por costos.</w:t>
+        <w:t>Al implementar un árbol por cada viaje, en el peor de los casos se tendrían que implementar más de 90 árboles binarios, en donde cada uno se organizará por costos.</w:t>
       </w:r>
     </w:p>
     <w:p>
@@ -2222,13 +2539,7 @@
         <w:rPr>
           <w:lang w:val="es-ES"/>
         </w:rPr>
-        <w:t>La complejidad espacial de esta solución es muy alta, ya que se necesita una gran cantidad de árboles binarios para poder solucionar el p</w:t>
-      </w:r>
-      <w:r>
-        <w:rPr>
-          <w:lang w:val="es-ES"/>
-        </w:rPr>
-        <w:t>roblema.</w:t>
+        <w:t>La complejidad espacial de esta solución es muy alta, ya que se necesita una gran cantidad de árboles binarios para poder solucionar el problema.</w:t>
       </w:r>
     </w:p>
     <w:p>
@@ -2252,72 +2563,21 @@
     </w:p>
     <w:p>
       <w:pPr>
-        <w:spacing w:after="151" w:line="259" w:lineRule="auto"/>
-        <w:ind w:left="2308" w:right="0" w:firstLine="0"/>
-      </w:pPr>
-      <w:r>
-        <w:rPr>
-          <w:noProof/>
-        </w:rPr>
-        <w:drawing>
-          <wp:inline distT="0" distB="0" distL="0" distR="0">
-            <wp:extent cx="3257550" cy="2990850"/>
-            <wp:effectExtent l="0" t="0" r="0" b="0"/>
-            <wp:docPr id="388" name="Picture 388"/>
-            <wp:cNvGraphicFramePr/>
-            <a:graphic xmlns:a="http://schemas.openxmlformats.org/drawingml/2006/main">
-              <a:graphicData uri="http://schemas.openxmlformats.org/drawingml/2006/picture">
-                <pic:pic xmlns:pic="http://schemas.openxmlformats.org/drawingml/2006/picture">
-                  <pic:nvPicPr>
-                    <pic:cNvPr id="388" name="Picture 388"/>
-                    <pic:cNvPicPr/>
-                  </pic:nvPicPr>
-                  <pic:blipFill>
-                    <a:blip r:embed="rId15"/>
-                    <a:stretch>
-                      <a:fillRect/>
-                    </a:stretch>
-                  </pic:blipFill>
-                  <pic:spPr>
-                    <a:xfrm>
-                      <a:off x="0" y="0"/>
-                      <a:ext cx="3257550" cy="2990850"/>
-                    </a:xfrm>
-                    <a:prstGeom prst="rect">
-                      <a:avLst/>
-                    </a:prstGeom>
-                  </pic:spPr>
-                </pic:pic>
-              </a:graphicData>
-            </a:graphic>
-          </wp:inline>
-        </w:drawing>
-      </w:r>
-    </w:p>
-    <w:p>
-      <w:pPr>
-        <w:spacing w:after="327" w:line="267" w:lineRule="auto"/>
-        <w:ind w:left="1343" w:right="613"/>
-        <w:jc w:val="center"/>
-        <w:rPr>
-          <w:lang w:val="es-ES"/>
-        </w:rPr>
-      </w:pPr>
-      <w:r>
-        <w:rPr>
-          <w:lang w:val="es-ES"/>
-        </w:rPr>
-        <w:t>Árbol binario</w:t>
-      </w:r>
-    </w:p>
-    <w:p>
-      <w:pPr>
         <w:spacing w:after="333" w:line="261" w:lineRule="auto"/>
         <w:ind w:left="-5" w:right="0"/>
         <w:rPr>
           <w:lang w:val="es-ES"/>
         </w:rPr>
       </w:pPr>
+    </w:p>
+    <w:p>
+      <w:pPr>
+        <w:spacing w:after="333" w:line="261" w:lineRule="auto"/>
+        <w:ind w:left="-5" w:right="0"/>
+        <w:rPr>
+          <w:lang w:val="es-ES"/>
+        </w:rPr>
+      </w:pPr>
       <w:r>
         <w:rPr>
           <w:b/>
@@ -2354,13 +2614,7 @@
         <w:rPr>
           <w:lang w:val="es-ES"/>
         </w:rPr>
-        <w:t>Se van a definir criterios que permitirán evaluar con facilidad las alternativas propuestas para el desarrollo del problema previamente definido. Esto ayudará a definir las características que tienen prioridad al momento de desarrollar una solución para el</w:t>
-      </w:r>
-      <w:r>
-        <w:rPr>
-          <w:lang w:val="es-ES"/>
-        </w:rPr>
-        <w:t xml:space="preserve"> problema. Cada característica será evaluada por medio de un valor, en donde el mayor valor significa que es muy importante para la solución y el último significa que es el que menos se espera para el desarrollo de la solución.</w:t>
+        <w:t>Se van a definir criterios que permitirán evaluar con facilidad las alternativas propuestas para el desarrollo del problema previamente definido. Esto ayudará a definir las características que tienen prioridad al momento de desarrollar una solución para el problema. Cada característica será evaluada por medio de un valor, en donde el mayor valor significa que es muy importante para la solución y el último significa que es el que menos se espera para el desarrollo de la solución.</w:t>
       </w:r>
     </w:p>
     <w:p>
@@ -2374,26 +2628,53 @@
           <w:u w:val="single" w:color="000000"/>
           <w:lang w:val="es-ES"/>
         </w:rPr>
+        <w:lastRenderedPageBreak/>
         <w:t xml:space="preserve">Criterio A. Eficiencia. </w:t>
       </w:r>
       <w:r>
         <w:rPr>
           <w:lang w:val="es-ES"/>
         </w:rPr>
-        <w:t>Se b</w:t>
-      </w:r>
-      <w:r>
-        <w:rPr>
-          <w:lang w:val="es-ES"/>
-        </w:rPr>
-        <w:t xml:space="preserve">usca una solución que tenga una complejidad temporal reducida. </w:t>
-      </w:r>
-      <w:r>
-        <w:t>La complejidad temporal puede ser: -</w:t>
+        <w:t xml:space="preserve">Se busca una solución que tenga una complejidad temporal reducida. </w:t>
+      </w:r>
+      <w:r>
+        <w:t xml:space="preserve">La </w:t>
+      </w:r>
+      <w:proofErr w:type="spellStart"/>
+      <w:r>
+        <w:t>complejidad</w:t>
+      </w:r>
+      <w:proofErr w:type="spellEnd"/>
+      <w:r>
+        <w:t xml:space="preserve"> temporal </w:t>
+      </w:r>
+      <w:proofErr w:type="spellStart"/>
+      <w:r>
+        <w:t>puede</w:t>
+      </w:r>
+      <w:proofErr w:type="spellEnd"/>
+      <w:r>
+        <w:t xml:space="preserve"> </w:t>
+      </w:r>
+      <w:proofErr w:type="spellStart"/>
+      <w:r>
+        <w:t>ser</w:t>
+      </w:r>
+      <w:proofErr w:type="spellEnd"/>
+      <w:r>
+        <w:t>: -</w:t>
       </w:r>
       <w:r>
         <w:tab/>
-        <w:t>[5] Constante.</w:t>
+        <w:t xml:space="preserve">[5] </w:t>
+      </w:r>
+      <w:proofErr w:type="spellStart"/>
+      <w:r>
+        <w:t>Constante</w:t>
+      </w:r>
+      <w:proofErr w:type="spellEnd"/>
+      <w:r>
+        <w:t>.</w:t>
       </w:r>
     </w:p>
     <w:p>
@@ -2406,8 +2687,15 @@
         <w:ind w:right="23" w:hanging="360"/>
       </w:pPr>
       <w:r>
-        <w:lastRenderedPageBreak/>
-        <w:t>[4] Logarítmica.</w:t>
+        <w:t xml:space="preserve">[4] </w:t>
+      </w:r>
+      <w:proofErr w:type="spellStart"/>
+      <w:r>
+        <w:t>Logarítmica</w:t>
+      </w:r>
+      <w:proofErr w:type="spellEnd"/>
+      <w:r>
+        <w:t>.</w:t>
       </w:r>
     </w:p>
     <w:p>
@@ -2420,8 +2708,13 @@
         <w:ind w:right="23" w:hanging="360"/>
       </w:pPr>
       <w:r>
-        <w:t>[3] Líneal</w:t>
-      </w:r>
+        <w:t xml:space="preserve">[3] </w:t>
+      </w:r>
+      <w:proofErr w:type="spellStart"/>
+      <w:r>
+        <w:t>Líneal</w:t>
+      </w:r>
+      <w:proofErr w:type="spellEnd"/>
     </w:p>
     <w:p>
       <w:pPr>
@@ -2433,8 +2726,13 @@
         <w:ind w:right="23" w:hanging="360"/>
       </w:pPr>
       <w:r>
-        <w:t>[2] Cuadrática</w:t>
-      </w:r>
+        <w:t xml:space="preserve">[2] </w:t>
+      </w:r>
+      <w:proofErr w:type="spellStart"/>
+      <w:r>
+        <w:t>Cuadrática</w:t>
+      </w:r>
+      <w:proofErr w:type="spellEnd"/>
     </w:p>
     <w:p>
       <w:pPr>
@@ -2445,8 +2743,13 @@
         <w:ind w:right="23" w:hanging="360"/>
       </w:pPr>
       <w:r>
-        <w:t>[1] Cúbica</w:t>
-      </w:r>
+        <w:t xml:space="preserve">[1] </w:t>
+      </w:r>
+      <w:proofErr w:type="spellStart"/>
+      <w:r>
+        <w:t>Cúbica</w:t>
+      </w:r>
+      <w:proofErr w:type="spellEnd"/>
     </w:p>
     <w:p>
       <w:pPr>
@@ -2469,7 +2772,31 @@
         <w:t xml:space="preserve">Se busca que la solución sea lo más intuitiva y clara posible para el usuario. </w:t>
       </w:r>
       <w:r>
-        <w:t>La solución puede ser:</w:t>
+        <w:t xml:space="preserve">La </w:t>
+      </w:r>
+      <w:proofErr w:type="spellStart"/>
+      <w:r>
+        <w:t>solución</w:t>
+      </w:r>
+      <w:proofErr w:type="spellEnd"/>
+      <w:r>
+        <w:t xml:space="preserve"> </w:t>
+      </w:r>
+      <w:proofErr w:type="spellStart"/>
+      <w:r>
+        <w:t>puede</w:t>
+      </w:r>
+      <w:proofErr w:type="spellEnd"/>
+      <w:r>
+        <w:t xml:space="preserve"> </w:t>
+      </w:r>
+      <w:proofErr w:type="spellStart"/>
+      <w:r>
+        <w:t>ser</w:t>
+      </w:r>
+      <w:proofErr w:type="spellEnd"/>
+      <w:r>
+        <w:t>:</w:t>
       </w:r>
     </w:p>
     <w:p>
@@ -2522,16 +2849,34 @@
         <w:rPr>
           <w:lang w:val="es-ES"/>
         </w:rPr>
-        <w:t>Se busca que la solución sea lo más óptima posible, ocupando el menor esp</w:t>
-      </w:r>
-      <w:r>
-        <w:rPr>
-          <w:lang w:val="es-ES"/>
-        </w:rPr>
-        <w:t xml:space="preserve">acio posible en memoria. </w:t>
-      </w:r>
-      <w:r>
-        <w:t>La solución puede ser:</w:t>
+        <w:t xml:space="preserve">Se busca que la solución sea lo más óptima posible, ocupando el menor espacio posible en memoria. </w:t>
+      </w:r>
+      <w:r>
+        <w:t xml:space="preserve">La </w:t>
+      </w:r>
+      <w:proofErr w:type="spellStart"/>
+      <w:r>
+        <w:t>solución</w:t>
+      </w:r>
+      <w:proofErr w:type="spellEnd"/>
+      <w:r>
+        <w:t xml:space="preserve"> </w:t>
+      </w:r>
+      <w:proofErr w:type="spellStart"/>
+      <w:r>
+        <w:t>puede</w:t>
+      </w:r>
+      <w:proofErr w:type="spellEnd"/>
+      <w:r>
+        <w:t xml:space="preserve"> </w:t>
+      </w:r>
+      <w:proofErr w:type="spellStart"/>
+      <w:r>
+        <w:t>ser</w:t>
+      </w:r>
+      <w:proofErr w:type="spellEnd"/>
+      <w:r>
+        <w:t>:</w:t>
       </w:r>
     </w:p>
     <w:p>
@@ -2569,7 +2914,21 @@
         <w:rPr>
           <w:lang w:val="es-ES"/>
         </w:rPr>
-        <w:t>[2] Regular, ocupa un espacio prudente en memoria, sin ser óptimo pero tampoco pésimo.</w:t>
+        <w:t xml:space="preserve">[2] Regular, ocupa un espacio prudente en memoria, sin ser </w:t>
+      </w:r>
+      <w:proofErr w:type="gramStart"/>
+      <w:r>
+        <w:rPr>
+          <w:lang w:val="es-ES"/>
+        </w:rPr>
+        <w:t>óptimo</w:t>
+      </w:r>
+      <w:proofErr w:type="gramEnd"/>
+      <w:r>
+        <w:rPr>
+          <w:lang w:val="es-ES"/>
+        </w:rPr>
+        <w:t xml:space="preserve"> pero tampoco pésimo.</w:t>
       </w:r>
     </w:p>
     <w:p>
@@ -2587,7 +2946,21 @@
         <w:rPr>
           <w:lang w:val="es-ES"/>
         </w:rPr>
-        <w:t>[1]  Pésima, ocupa mucho espacio en la memoria.</w:t>
+        <w:t>[1</w:t>
+      </w:r>
+      <w:proofErr w:type="gramStart"/>
+      <w:r>
+        <w:rPr>
+          <w:lang w:val="es-ES"/>
+        </w:rPr>
+        <w:t>]  Pésima</w:t>
+      </w:r>
+      <w:proofErr w:type="gramEnd"/>
+      <w:r>
+        <w:rPr>
+          <w:lang w:val="es-ES"/>
+        </w:rPr>
+        <w:t>, ocupa mucho espacio en la memoria.</w:t>
       </w:r>
     </w:p>
     <w:p>
@@ -2619,13 +2992,7 @@
         <w:rPr>
           <w:lang w:val="es-ES"/>
         </w:rPr>
-        <w:t xml:space="preserve">Al </w:t>
-      </w:r>
-      <w:r>
-        <w:rPr>
-          <w:lang w:val="es-ES"/>
-        </w:rPr>
-        <w:t>evaluar las alternativas sobre los tres criterios previamente definidos, se obtuvo la siguiente tabla:</w:t>
+        <w:t>Al evaluar las alternativas sobre los tres criterios previamente definidos, se obtuvo la siguiente tabla:</w:t>
       </w:r>
     </w:p>
     <w:tbl>
@@ -2634,9 +3001,7 @@
         <w:tblW w:w="9000" w:type="dxa"/>
         <w:tblInd w:w="8" w:type="dxa"/>
         <w:tblCellMar>
-          <w:top w:w="0" w:type="dxa"/>
           <w:left w:w="95" w:type="dxa"/>
-          <w:bottom w:w="0" w:type="dxa"/>
           <w:right w:w="115" w:type="dxa"/>
         </w:tblCellMar>
         <w:tblLook w:val="04A0" w:firstRow="1" w:lastRow="0" w:firstColumn="1" w:lastColumn="0" w:noHBand="0" w:noVBand="1"/>
@@ -2690,8 +3055,13 @@
               <w:spacing w:after="0" w:line="259" w:lineRule="auto"/>
               <w:ind w:left="3" w:right="0" w:firstLine="0"/>
             </w:pPr>
+            <w:proofErr w:type="spellStart"/>
             <w:r>
-              <w:t>Criterio A</w:t>
+              <w:t>Criterio</w:t>
+            </w:r>
+            <w:proofErr w:type="spellEnd"/>
+            <w:r>
+              <w:t xml:space="preserve"> A</w:t>
             </w:r>
           </w:p>
         </w:tc>
@@ -2712,8 +3082,13 @@
               <w:spacing w:after="0" w:line="259" w:lineRule="auto"/>
               <w:ind w:left="0" w:right="0" w:firstLine="0"/>
             </w:pPr>
+            <w:proofErr w:type="spellStart"/>
             <w:r>
-              <w:t>Criterio B</w:t>
+              <w:t>Criterio</w:t>
+            </w:r>
+            <w:proofErr w:type="spellEnd"/>
+            <w:r>
+              <w:t xml:space="preserve"> B</w:t>
             </w:r>
           </w:p>
         </w:tc>
@@ -2734,8 +3109,13 @@
               <w:spacing w:after="0" w:line="259" w:lineRule="auto"/>
               <w:ind w:left="0" w:right="0" w:firstLine="0"/>
             </w:pPr>
+            <w:proofErr w:type="spellStart"/>
             <w:r>
-              <w:t>Criterio C</w:t>
+              <w:t>Criterio</w:t>
+            </w:r>
+            <w:proofErr w:type="spellEnd"/>
+            <w:r>
+              <w:t xml:space="preserve"> C</w:t>
             </w:r>
           </w:p>
         </w:tc>
@@ -2783,8 +3163,13 @@
               <w:spacing w:after="0" w:line="259" w:lineRule="auto"/>
               <w:ind w:left="3" w:right="0" w:firstLine="0"/>
             </w:pPr>
+            <w:proofErr w:type="spellStart"/>
             <w:r>
-              <w:t>Alternativa 1</w:t>
+              <w:t>Alternativa</w:t>
+            </w:r>
+            <w:proofErr w:type="spellEnd"/>
+            <w:r>
+              <w:t xml:space="preserve"> 1</w:t>
             </w:r>
           </w:p>
         </w:tc>
@@ -2898,8 +3283,13 @@
               <w:spacing w:after="0" w:line="259" w:lineRule="auto"/>
               <w:ind w:left="3" w:right="0" w:firstLine="0"/>
             </w:pPr>
+            <w:proofErr w:type="spellStart"/>
             <w:r>
-              <w:t>Alternativa 2</w:t>
+              <w:t>Alternativa</w:t>
+            </w:r>
+            <w:proofErr w:type="spellEnd"/>
+            <w:r>
+              <w:t xml:space="preserve"> 2</w:t>
             </w:r>
           </w:p>
         </w:tc>
@@ -3013,8 +3403,13 @@
               <w:spacing w:after="0" w:line="259" w:lineRule="auto"/>
               <w:ind w:left="3" w:right="0" w:firstLine="0"/>
             </w:pPr>
+            <w:proofErr w:type="spellStart"/>
             <w:r>
-              <w:t>Alternativa 3</w:t>
+              <w:t>Alternativa</w:t>
+            </w:r>
+            <w:proofErr w:type="spellEnd"/>
+            <w:r>
+              <w:t xml:space="preserve"> 3</w:t>
             </w:r>
           </w:p>
         </w:tc>
@@ -3113,12 +3508,21 @@
         <w:spacing w:after="11"/>
         <w:ind w:left="-5" w:right="49"/>
       </w:pPr>
+      <w:proofErr w:type="spellStart"/>
       <w:r>
         <w:rPr>
           <w:i/>
           <w:u w:val="single" w:color="000000"/>
         </w:rPr>
-        <w:t>Selección:</w:t>
+        <w:t>Selección</w:t>
+      </w:r>
+      <w:proofErr w:type="spellEnd"/>
+      <w:r>
+        <w:rPr>
+          <w:i/>
+          <w:u w:val="single" w:color="000000"/>
+        </w:rPr>
+        <w:t>:</w:t>
       </w:r>
     </w:p>
     <w:p>
@@ -3132,19 +3536,29 @@
         <w:rPr>
           <w:lang w:val="es-ES"/>
         </w:rPr>
-        <w:t xml:space="preserve">A partir de los resultados obtenidos en la evaluación, podemos concluir que la alternativa 2 (Búsqueda del costo mínimo de un determinado viaje por medio del algoritmo Dijkstra usando grafos) es la mejor solución, ya que obtuvo el mayor puntaje cuando fue </w:t>
-      </w:r>
-      <w:r>
-        <w:rPr>
-          <w:lang w:val="es-ES"/>
-        </w:rPr>
-        <w:t>evaluado con los criterios previamente definidos.</w:t>
-      </w:r>
+        <w:t xml:space="preserve">A partir de los resultados obtenidos en la evaluación, podemos concluir que la alternativa 2 (Búsqueda del costo mínimo de un determinado viaje por medio del algoritmo </w:t>
+      </w:r>
+      <w:proofErr w:type="spellStart"/>
+      <w:r>
+        <w:rPr>
+          <w:lang w:val="es-ES"/>
+        </w:rPr>
+        <w:t>Dijkstra</w:t>
+      </w:r>
+      <w:proofErr w:type="spellEnd"/>
+      <w:r>
+        <w:rPr>
+          <w:lang w:val="es-ES"/>
+        </w:rPr>
+        <w:t xml:space="preserve"> usando grafos) es la mejor solución, ya que obtuvo el mayor puntaje cuando fue evaluado con los criterios previamente definidos.</w:t>
+      </w:r>
+      <w:bookmarkStart w:id="0" w:name="_GoBack"/>
+      <w:bookmarkEnd w:id="0"/>
     </w:p>
     <w:sectPr>
-      <w:headerReference w:type="even" r:id="rId16"/>
-      <w:headerReference w:type="default" r:id="rId17"/>
-      <w:headerReference w:type="first" r:id="rId18"/>
+      <w:headerReference w:type="even" r:id="rId13"/>
+      <w:headerReference w:type="default" r:id="rId14"/>
+      <w:headerReference w:type="first" r:id="rId15"/>
       <w:pgSz w:w="11920" w:h="16840"/>
       <w:pgMar w:top="1819" w:right="1454" w:bottom="1648" w:left="1440" w:header="720" w:footer="720" w:gutter="0"/>
       <w:pgNumType w:start="0"/>
@@ -3423,7 +3837,7 @@
         <w:noProof/>
         <w:sz w:val="22"/>
       </w:rPr>
-      <w:t>1</w:t>
+      <w:t>6</w:t>
     </w:r>
     <w:r>
       <w:rPr>

</xml_diff>